<commit_message>
- Add document file
</commit_message>
<xml_diff>
--- a/document/RadioPlayerAppDoc.docx
+++ b/document/RadioPlayerAppDoc.docx
@@ -187,30 +187,14 @@
           <w:rFonts w:ascii="Arial" w:hAnsi="Arial" w:cs="Arial"/>
           <w:color w:val="222222"/>
         </w:rPr>
-        <w:t xml:space="preserve"> </w:t>
-      </w:r>
-      <w:proofErr w:type="spellStart"/>
-      <w:r>
-        <w:rPr>
-          <w:rFonts w:ascii="Arial" w:hAnsi="Arial" w:cs="Arial"/>
-          <w:color w:val="222222"/>
-        </w:rPr>
-        <w:t>Ex</w:t>
-      </w:r>
-      <w:r>
-        <w:rPr>
-          <w:rFonts w:ascii="Arial" w:hAnsi="Arial" w:cs="Arial"/>
-          <w:color w:val="222222"/>
-        </w:rPr>
-        <w:t>o</w:t>
-      </w:r>
-      <w:proofErr w:type="spellEnd"/>
-      <w:r>
-        <w:rPr>
-          <w:rFonts w:ascii="Arial" w:hAnsi="Arial" w:cs="Arial"/>
-          <w:color w:val="222222"/>
-        </w:rPr>
-        <w:t xml:space="preserve"> </w:t>
+        <w:t xml:space="preserve"> Ex</w:t>
+      </w:r>
+      <w:r>
+        <w:rPr>
+          <w:rFonts w:ascii="Arial" w:hAnsi="Arial" w:cs="Arial"/>
+          <w:color w:val="222222"/>
+        </w:rPr>
+        <w:t xml:space="preserve">o </w:t>
       </w:r>
       <w:r>
         <w:rPr>
@@ -260,21 +244,12 @@
         </w:rPr>
         <w:t xml:space="preserve">In </w:t>
       </w:r>
-      <w:proofErr w:type="spellStart"/>
-      <w:r>
-        <w:rPr>
-          <w:rFonts w:ascii="Arial" w:hAnsi="Arial" w:cs="Arial"/>
-          <w:color w:val="222222"/>
-        </w:rPr>
-        <w:t>Exo</w:t>
-      </w:r>
-      <w:proofErr w:type="spellEnd"/>
-      <w:r>
-        <w:rPr>
-          <w:rFonts w:ascii="Arial" w:hAnsi="Arial" w:cs="Arial"/>
-          <w:color w:val="222222"/>
-        </w:rPr>
-        <w:t xml:space="preserve"> Player </w:t>
+      <w:r>
+        <w:rPr>
+          <w:rFonts w:ascii="Arial" w:hAnsi="Arial" w:cs="Arial"/>
+          <w:color w:val="222222"/>
+        </w:rPr>
+        <w:t xml:space="preserve">Exo Player </w:t>
       </w:r>
       <w:r>
         <w:rPr>
@@ -309,9 +284,8 @@
           <w:rFonts w:ascii="Arial" w:hAnsi="Arial" w:cs="Arial"/>
           <w:color w:val="222222"/>
         </w:rPr>
-        <w:t>t due to .</w:t>
-      </w:r>
-      <w:proofErr w:type="spellStart"/>
+        <w:t>t due to .a</w:t>
+      </w:r>
       <w:r>
         <w:rPr>
           <w:rFonts w:ascii="Arial" w:hAnsi="Arial" w:cs="Arial"/>
@@ -324,22 +298,7 @@
           <w:rFonts w:ascii="Arial" w:hAnsi="Arial" w:cs="Arial"/>
           <w:color w:val="222222"/>
         </w:rPr>
-        <w:t>a</w:t>
-      </w:r>
-      <w:r>
-        <w:rPr>
-          <w:rFonts w:ascii="Arial" w:hAnsi="Arial" w:cs="Arial"/>
-          <w:color w:val="222222"/>
-        </w:rPr>
-        <w:t>c</w:t>
-      </w:r>
-      <w:proofErr w:type="spellEnd"/>
-      <w:r>
-        <w:rPr>
-          <w:rFonts w:ascii="Arial" w:hAnsi="Arial" w:cs="Arial"/>
-          <w:color w:val="222222"/>
-        </w:rPr>
-        <w:t xml:space="preserve"> extension which</w:t>
+        <w:t>c extension which</w:t>
       </w:r>
       <w:r>
         <w:rPr>
@@ -437,23 +396,7 @@
           <w:rFonts w:ascii="Arial" w:hAnsi="Arial" w:cs="Arial"/>
           <w:color w:val="222222"/>
         </w:rPr>
-        <w:t xml:space="preserve"> So, I knew that I couldn’t show seek bar progress on player because of .</w:t>
-      </w:r>
-      <w:proofErr w:type="spellStart"/>
-      <w:r>
-        <w:rPr>
-          <w:rFonts w:ascii="Arial" w:hAnsi="Arial" w:cs="Arial"/>
-          <w:color w:val="222222"/>
-        </w:rPr>
-        <w:t>aac</w:t>
-      </w:r>
-      <w:proofErr w:type="spellEnd"/>
-      <w:r>
-        <w:rPr>
-          <w:rFonts w:ascii="Arial" w:hAnsi="Arial" w:cs="Arial"/>
-          <w:color w:val="222222"/>
-        </w:rPr>
-        <w:t xml:space="preserve"> format</w:t>
+        <w:t xml:space="preserve"> So, I knew that I couldn’t show seek bar progress on player because of .aac format</w:t>
       </w:r>
       <w:r>
         <w:rPr>
@@ -727,6 +670,79 @@
     </w:p>
     <w:p>
       <w:pPr>
+        <w:rPr>
+          <w:rFonts w:ascii="Arial" w:hAnsi="Arial" w:cs="Arial"/>
+          <w:color w:val="222222"/>
+          <w:shd w:val="clear" w:color="auto" w:fill="FFFFFF"/>
+        </w:rPr>
+      </w:pPr>
+    </w:p>
+    <w:p>
+      <w:pPr>
+        <w:ind w:left="720"/>
+        <w:rPr>
+          <w:rFonts w:ascii="Arial" w:hAnsi="Arial" w:cs="Arial"/>
+          <w:color w:val="222222"/>
+          <w:shd w:val="clear" w:color="auto" w:fill="FFFFFF"/>
+        </w:rPr>
+      </w:pPr>
+      <w:r>
+        <w:rPr>
+          <w:rFonts w:ascii="Arial" w:hAnsi="Arial" w:cs="Arial"/>
+          <w:color w:val="222222"/>
+          <w:shd w:val="clear" w:color="auto" w:fill="FFFFFF"/>
+        </w:rPr>
+        <w:t xml:space="preserve">4. </w:t>
+      </w:r>
+      <w:r>
+        <w:rPr>
+          <w:rFonts w:ascii="Arial" w:hAnsi="Arial" w:cs="Arial"/>
+          <w:color w:val="222222"/>
+          <w:shd w:val="clear" w:color="auto" w:fill="FFFFFF"/>
+        </w:rPr>
+        <w:t>Where you don't have the time to implement something, how you would have changed or added to your implementation in the "real world".</w:t>
+      </w:r>
+    </w:p>
+    <w:p>
+      <w:pPr>
+        <w:pStyle w:val="ListParagraph"/>
+        <w:numPr>
+          <w:ilvl w:val="0"/>
+          <w:numId w:val="5"/>
+        </w:numPr>
+        <w:rPr>
+          <w:rFonts w:ascii="Arial" w:hAnsi="Arial" w:cs="Arial"/>
+          <w:color w:val="222222"/>
+          <w:shd w:val="clear" w:color="auto" w:fill="FFFFFF"/>
+        </w:rPr>
+      </w:pPr>
+      <w:r>
+        <w:rPr>
+          <w:rFonts w:ascii="Arial" w:hAnsi="Arial" w:cs="Arial"/>
+          <w:color w:val="222222"/>
+          <w:shd w:val="clear" w:color="auto" w:fill="FFFFFF"/>
+        </w:rPr>
+        <w:t>Currently, I haven’t implemented caching API data mechanism</w:t>
+      </w:r>
+      <w:r>
+        <w:rPr>
+          <w:rFonts w:ascii="Arial" w:hAnsi="Arial" w:cs="Arial"/>
+          <w:color w:val="222222"/>
+          <w:shd w:val="clear" w:color="auto" w:fill="FFFFFF"/>
+        </w:rPr>
+        <w:t xml:space="preserve"> due to lack of time</w:t>
+      </w:r>
+      <w:r>
+        <w:rPr>
+          <w:rFonts w:ascii="Arial" w:hAnsi="Arial" w:cs="Arial"/>
+          <w:color w:val="222222"/>
+          <w:shd w:val="clear" w:color="auto" w:fill="FFFFFF"/>
+        </w:rPr>
+        <w:t>. But I would like to implement the functionality to cache the API data with Room persistence library in the “real world”.</w:t>
+      </w:r>
+    </w:p>
+    <w:p>
+      <w:pPr>
         <w:pStyle w:val="ListParagraph"/>
         <w:ind w:firstLine="720"/>
         <w:rPr>
@@ -748,7 +764,15 @@
           <w:color w:val="222222"/>
           <w:shd w:val="clear" w:color="auto" w:fill="FFFFFF"/>
         </w:rPr>
-        <w:t>4. Please include an architecture diagram.</w:t>
+        <w:t>5</w:t>
+      </w:r>
+      <w:r>
+        <w:rPr>
+          <w:rFonts w:ascii="Arial" w:hAnsi="Arial" w:cs="Arial"/>
+          <w:color w:val="222222"/>
+          <w:shd w:val="clear" w:color="auto" w:fill="FFFFFF"/>
+        </w:rPr>
+        <w:t>. Please include an architecture diagram.</w:t>
       </w:r>
     </w:p>
     <w:p>
@@ -809,6 +833,13 @@
         </w:drawing>
       </w:r>
     </w:p>
+    <w:p>
+      <w:pPr>
+        <w:pStyle w:val="ListParagraph"/>
+        <w:ind w:firstLine="720"/>
+        <w:jc w:val="center"/>
+      </w:pPr>
+    </w:p>
     <w:sectPr>
       <w:pgSz w:w="12240" w:h="15840"/>
       <w:pgMar w:top="1440" w:right="1440" w:bottom="1440" w:left="1440" w:header="708" w:footer="708" w:gutter="0"/>
@@ -937,7 +968,7 @@
   <w:abstractNum w:abstractNumId="1">
     <w:nsid w:val="40065BFF"/>
     <w:multiLevelType w:val="hybridMultilevel"/>
-    <w:tmpl w:val="0568BC96"/>
+    <w:tmpl w:val="5246DB94"/>
     <w:lvl w:ilvl="0" w:tplc="04090001">
       <w:start w:val="1"/>
       <w:numFmt w:val="bullet"/>

</xml_diff>

<commit_message>
- Update document file
</commit_message>
<xml_diff>
--- a/document/RadioPlayerAppDoc.docx
+++ b/document/RadioPlayerAppDoc.docx
@@ -187,14 +187,30 @@
           <w:rFonts w:ascii="Arial" w:hAnsi="Arial" w:cs="Arial"/>
           <w:color w:val="222222"/>
         </w:rPr>
-        <w:t xml:space="preserve"> Ex</w:t>
-      </w:r>
-      <w:r>
-        <w:rPr>
-          <w:rFonts w:ascii="Arial" w:hAnsi="Arial" w:cs="Arial"/>
-          <w:color w:val="222222"/>
-        </w:rPr>
-        <w:t xml:space="preserve">o </w:t>
+        <w:t xml:space="preserve"> </w:t>
+      </w:r>
+      <w:proofErr w:type="spellStart"/>
+      <w:r>
+        <w:rPr>
+          <w:rFonts w:ascii="Arial" w:hAnsi="Arial" w:cs="Arial"/>
+          <w:color w:val="222222"/>
+        </w:rPr>
+        <w:t>Ex</w:t>
+      </w:r>
+      <w:r>
+        <w:rPr>
+          <w:rFonts w:ascii="Arial" w:hAnsi="Arial" w:cs="Arial"/>
+          <w:color w:val="222222"/>
+        </w:rPr>
+        <w:t>o</w:t>
+      </w:r>
+      <w:proofErr w:type="spellEnd"/>
+      <w:r>
+        <w:rPr>
+          <w:rFonts w:ascii="Arial" w:hAnsi="Arial" w:cs="Arial"/>
+          <w:color w:val="222222"/>
+        </w:rPr>
+        <w:t xml:space="preserve"> </w:t>
       </w:r>
       <w:r>
         <w:rPr>
@@ -244,12 +260,21 @@
         </w:rPr>
         <w:t xml:space="preserve">In </w:t>
       </w:r>
-      <w:r>
-        <w:rPr>
-          <w:rFonts w:ascii="Arial" w:hAnsi="Arial" w:cs="Arial"/>
-          <w:color w:val="222222"/>
-        </w:rPr>
-        <w:t xml:space="preserve">Exo Player </w:t>
+      <w:proofErr w:type="spellStart"/>
+      <w:r>
+        <w:rPr>
+          <w:rFonts w:ascii="Arial" w:hAnsi="Arial" w:cs="Arial"/>
+          <w:color w:val="222222"/>
+        </w:rPr>
+        <w:t>Exo</w:t>
+      </w:r>
+      <w:proofErr w:type="spellEnd"/>
+      <w:r>
+        <w:rPr>
+          <w:rFonts w:ascii="Arial" w:hAnsi="Arial" w:cs="Arial"/>
+          <w:color w:val="222222"/>
+        </w:rPr>
+        <w:t xml:space="preserve"> Player </w:t>
       </w:r>
       <w:r>
         <w:rPr>
@@ -284,8 +309,9 @@
           <w:rFonts w:ascii="Arial" w:hAnsi="Arial" w:cs="Arial"/>
           <w:color w:val="222222"/>
         </w:rPr>
-        <w:t>t due to .a</w:t>
-      </w:r>
+        <w:t>t due to .</w:t>
+      </w:r>
+      <w:proofErr w:type="spellStart"/>
       <w:r>
         <w:rPr>
           <w:rFonts w:ascii="Arial" w:hAnsi="Arial" w:cs="Arial"/>
@@ -298,7 +324,22 @@
           <w:rFonts w:ascii="Arial" w:hAnsi="Arial" w:cs="Arial"/>
           <w:color w:val="222222"/>
         </w:rPr>
-        <w:t>c extension which</w:t>
+        <w:t>a</w:t>
+      </w:r>
+      <w:r>
+        <w:rPr>
+          <w:rFonts w:ascii="Arial" w:hAnsi="Arial" w:cs="Arial"/>
+          <w:color w:val="222222"/>
+        </w:rPr>
+        <w:t>c</w:t>
+      </w:r>
+      <w:proofErr w:type="spellEnd"/>
+      <w:r>
+        <w:rPr>
+          <w:rFonts w:ascii="Arial" w:hAnsi="Arial" w:cs="Arial"/>
+          <w:color w:val="222222"/>
+        </w:rPr>
+        <w:t xml:space="preserve"> extension which</w:t>
       </w:r>
       <w:r>
         <w:rPr>
@@ -396,7 +437,23 @@
           <w:rFonts w:ascii="Arial" w:hAnsi="Arial" w:cs="Arial"/>
           <w:color w:val="222222"/>
         </w:rPr>
-        <w:t xml:space="preserve"> So, I knew that I couldn’t show seek bar progress on player because of .aac format</w:t>
+        <w:t xml:space="preserve"> So, I knew that I couldn’t show seek bar progress on player because of .</w:t>
+      </w:r>
+      <w:proofErr w:type="spellStart"/>
+      <w:r>
+        <w:rPr>
+          <w:rFonts w:ascii="Arial" w:hAnsi="Arial" w:cs="Arial"/>
+          <w:color w:val="222222"/>
+        </w:rPr>
+        <w:t>aac</w:t>
+      </w:r>
+      <w:proofErr w:type="spellEnd"/>
+      <w:r>
+        <w:rPr>
+          <w:rFonts w:ascii="Arial" w:hAnsi="Arial" w:cs="Arial"/>
+          <w:color w:val="222222"/>
+        </w:rPr>
+        <w:t xml:space="preserve"> format</w:t>
       </w:r>
       <w:r>
         <w:rPr>
@@ -599,14 +656,100 @@
           <w:rFonts w:ascii="Arial" w:hAnsi="Arial" w:cs="Arial"/>
           <w:color w:val="222222"/>
         </w:rPr>
-        <w:t>I didn’t use any shortcuts but yes we can enhance player’s functionality which can play persistence even if app closed by user and also we can handle play/pause event to showing player vi</w:t>
-      </w:r>
-      <w:r>
-        <w:rPr>
-          <w:rFonts w:ascii="Arial" w:hAnsi="Arial" w:cs="Arial"/>
-          <w:color w:val="222222"/>
-        </w:rPr>
-        <w:t>ew on notification bar for real word app.</w:t>
+        <w:t xml:space="preserve">Currently, I have implemented </w:t>
+      </w:r>
+      <w:proofErr w:type="spellStart"/>
+      <w:r>
+        <w:rPr>
+          <w:rFonts w:ascii="Arial" w:hAnsi="Arial" w:cs="Arial"/>
+          <w:color w:val="222222"/>
+        </w:rPr>
+        <w:t>Exo</w:t>
+      </w:r>
+      <w:proofErr w:type="spellEnd"/>
+      <w:r>
+        <w:rPr>
+          <w:rFonts w:ascii="Arial" w:hAnsi="Arial" w:cs="Arial"/>
+          <w:color w:val="222222"/>
+        </w:rPr>
+        <w:t xml:space="preserve"> Player with basic functionality directly in the activity class but instead of </w:t>
+      </w:r>
+      <w:r>
+        <w:rPr>
+          <w:rFonts w:ascii="Arial" w:hAnsi="Arial" w:cs="Arial"/>
+          <w:color w:val="222222"/>
+        </w:rPr>
+        <w:t xml:space="preserve">that </w:t>
+      </w:r>
+      <w:r>
+        <w:rPr>
+          <w:rFonts w:ascii="Arial" w:hAnsi="Arial" w:cs="Arial"/>
+          <w:color w:val="222222"/>
+        </w:rPr>
+        <w:t xml:space="preserve">it should be </w:t>
+      </w:r>
+      <w:r>
+        <w:rPr>
+          <w:rFonts w:ascii="Arial" w:hAnsi="Arial" w:cs="Arial"/>
+          <w:color w:val="222222"/>
+        </w:rPr>
+        <w:t>inside</w:t>
+      </w:r>
+      <w:r>
+        <w:rPr>
+          <w:rFonts w:ascii="Arial" w:hAnsi="Arial" w:cs="Arial"/>
+          <w:color w:val="222222"/>
+        </w:rPr>
+        <w:t xml:space="preserve"> well maintained class for real world app such as a using background / foreground services to tackle player lifecycle events through that way we can </w:t>
+      </w:r>
+      <w:r>
+        <w:rPr>
+          <w:rFonts w:ascii="Arial" w:hAnsi="Arial" w:cs="Arial"/>
+          <w:color w:val="222222"/>
+        </w:rPr>
+        <w:t>enhance player’s functionality which can play persistence even if app closed by user</w:t>
+      </w:r>
+      <w:r>
+        <w:rPr>
+          <w:rFonts w:ascii="Arial" w:hAnsi="Arial" w:cs="Arial"/>
+          <w:color w:val="222222"/>
+        </w:rPr>
+        <w:t>. A</w:t>
+      </w:r>
+      <w:r>
+        <w:rPr>
+          <w:rFonts w:ascii="Arial" w:hAnsi="Arial" w:cs="Arial"/>
+          <w:color w:val="222222"/>
+        </w:rPr>
+        <w:t xml:space="preserve">lso we can </w:t>
+      </w:r>
+      <w:r>
+        <w:rPr>
+          <w:rFonts w:ascii="Arial" w:hAnsi="Arial" w:cs="Arial"/>
+          <w:color w:val="222222"/>
+        </w:rPr>
+        <w:t>show player on no</w:t>
+      </w:r>
+      <w:r>
+        <w:rPr>
+          <w:rFonts w:ascii="Arial" w:hAnsi="Arial" w:cs="Arial"/>
+          <w:color w:val="222222"/>
+        </w:rPr>
+        <w:t>tification bar</w:t>
+      </w:r>
+      <w:r>
+        <w:rPr>
+          <w:rFonts w:ascii="Arial" w:hAnsi="Arial" w:cs="Arial"/>
+          <w:color w:val="222222"/>
+        </w:rPr>
+        <w:t xml:space="preserve"> with play/pause event</w:t>
+      </w:r>
+      <w:r>
+        <w:rPr>
+          <w:rFonts w:ascii="Arial" w:hAnsi="Arial" w:cs="Arial"/>
+          <w:color w:val="222222"/>
+        </w:rPr>
+        <w:t xml:space="preserve"> for real word app.</w:t>
       </w:r>
     </w:p>
     <w:p>

</xml_diff>